<commit_message>
Revert "Merge pull request #1 from PeterChad/TestingBranch"
This reverts commit 39ad8d2637f3bc0d453765aa5289c69b9175f8da, reversing
changes made to 9f7b4302d8c30ec04095e9660ed880818994bf1d.
</commit_message>
<xml_diff>
--- a/General/Additional Material.docx
+++ b/General/Additional Material.docx
@@ -1021,10 +1021,9 @@
 </file>
 
 <file path=customXml/item1.xml><?xml version="1.0" encoding="utf-8"?>
-<ct:contentTypeSchema xmlns:ct="http://schemas.microsoft.com/office/2006/metadata/contentType" xmlns:ma="http://schemas.microsoft.com/office/2006/metadata/properties/metaAttributes" ct:_="" ma:_="" ma:contentTypeName="Document" ma:contentTypeID="0x0101004446CF7D97B8CF4583ACEECEC8CECEA7" ma:contentTypeVersion="5" ma:contentTypeDescription="Create a new document." ma:contentTypeScope="" ma:versionID="dfcfb30d8886d0acd72e94b8d1a00f79">
-  <xsd:schema xmlns:xsd="http://www.w3.org/2001/XMLSchema" xmlns:xs="http://www.w3.org/2001/XMLSchema" xmlns:p="http://schemas.microsoft.com/office/2006/metadata/properties" xmlns:ns2="eb292c7f-6dbc-49d6-b736-b7f924674b29" xmlns:ns3="cdc19bd1-a23d-489b-a055-d834d52f4627" targetNamespace="http://schemas.microsoft.com/office/2006/metadata/properties" ma:root="true" ma:fieldsID="437320c42bf826d46fd9332d69139aed" ns2:_="" ns3:_="">
+<ct:contentTypeSchema xmlns:ct="http://schemas.microsoft.com/office/2006/metadata/contentType" xmlns:ma="http://schemas.microsoft.com/office/2006/metadata/properties/metaAttributes" ct:_="" ma:_="" ma:contentTypeName="Document" ma:contentTypeID="0x0101004446CF7D97B8CF4583ACEECEC8CECEA7" ma:contentTypeVersion="3" ma:contentTypeDescription="Create a new document." ma:contentTypeScope="" ma:versionID="7c13b77237112d85c7d460547c88ab8b">
+  <xsd:schema xmlns:xsd="http://www.w3.org/2001/XMLSchema" xmlns:xs="http://www.w3.org/2001/XMLSchema" xmlns:p="http://schemas.microsoft.com/office/2006/metadata/properties" xmlns:ns2="eb292c7f-6dbc-49d6-b736-b7f924674b29" targetNamespace="http://schemas.microsoft.com/office/2006/metadata/properties" ma:root="true" ma:fieldsID="b42858e4f81ddb688db20af23a05b3b9" ns2:_="">
     <xsd:import namespace="eb292c7f-6dbc-49d6-b736-b7f924674b29"/>
-    <xsd:import namespace="cdc19bd1-a23d-489b-a055-d834d52f4627"/>
     <xsd:element name="properties">
       <xsd:complexType>
         <xsd:sequence>
@@ -1034,8 +1033,6 @@
                 <xsd:element ref="ns2:MediaServiceMetadata" minOccurs="0"/>
                 <xsd:element ref="ns2:MediaServiceFastMetadata" minOccurs="0"/>
                 <xsd:element ref="ns2:MediaServiceObjectDetectorVersions" minOccurs="0"/>
-                <xsd:element ref="ns3:SharedWithUsers" minOccurs="0"/>
-                <xsd:element ref="ns3:SharedWithDetails" minOccurs="0"/>
               </xsd:all>
             </xsd:complexType>
           </xsd:element>
@@ -1059,36 +1056,6 @@
     <xsd:element name="MediaServiceObjectDetectorVersions" ma:index="10" nillable="true" ma:displayName="MediaServiceObjectDetectorVersions" ma:hidden="true" ma:indexed="true" ma:internalName="MediaServiceObjectDetectorVersions" ma:readOnly="true">
       <xsd:simpleType>
         <xsd:restriction base="dms:Text"/>
-      </xsd:simpleType>
-    </xsd:element>
-  </xsd:schema>
-  <xsd:schema xmlns:xsd="http://www.w3.org/2001/XMLSchema" xmlns:xs="http://www.w3.org/2001/XMLSchema" xmlns:dms="http://schemas.microsoft.com/office/2006/documentManagement/types" xmlns:pc="http://schemas.microsoft.com/office/infopath/2007/PartnerControls" targetNamespace="cdc19bd1-a23d-489b-a055-d834d52f4627" elementFormDefault="qualified">
-    <xsd:import namespace="http://schemas.microsoft.com/office/2006/documentManagement/types"/>
-    <xsd:import namespace="http://schemas.microsoft.com/office/infopath/2007/PartnerControls"/>
-    <xsd:element name="SharedWithUsers" ma:index="11" nillable="true" ma:displayName="Shared With" ma:internalName="SharedWithUsers" ma:readOnly="true">
-      <xsd:complexType>
-        <xsd:complexContent>
-          <xsd:extension base="dms:UserMulti">
-            <xsd:sequence>
-              <xsd:element name="UserInfo" minOccurs="0" maxOccurs="unbounded">
-                <xsd:complexType>
-                  <xsd:sequence>
-                    <xsd:element name="DisplayName" type="xsd:string" minOccurs="0"/>
-                    <xsd:element name="AccountId" type="dms:UserId" minOccurs="0" nillable="true"/>
-                    <xsd:element name="AccountType" type="xsd:string" minOccurs="0"/>
-                  </xsd:sequence>
-                </xsd:complexType>
-              </xsd:element>
-            </xsd:sequence>
-          </xsd:extension>
-        </xsd:complexContent>
-      </xsd:complexType>
-    </xsd:element>
-    <xsd:element name="SharedWithDetails" ma:index="12" nillable="true" ma:displayName="Shared With Details" ma:internalName="SharedWithDetails" ma:readOnly="true">
-      <xsd:simpleType>
-        <xsd:restriction base="dms:Note">
-          <xsd:maxLength value="255"/>
-        </xsd:restriction>
       </xsd:simpleType>
     </xsd:element>
   </xsd:schema>
@@ -1207,7 +1174,7 @@
 </file>
 
 <file path=customXml/itemProps1.xml><?xml version="1.0" encoding="utf-8"?>
-<ds:datastoreItem xmlns:ds="http://schemas.openxmlformats.org/officeDocument/2006/customXml" ds:itemID="{ADD43472-0171-450D-8CBB-D23FF39E1F63}"/>
+<ds:datastoreItem xmlns:ds="http://schemas.openxmlformats.org/officeDocument/2006/customXml" ds:itemID="{2900C607-98C6-4A03-8FFB-71CA3E45208B}"/>
 </file>
 
 <file path=customXml/itemProps2.xml><?xml version="1.0" encoding="utf-8"?>

</xml_diff>